<commit_message>
testing reports and minor fixes
</commit_message>
<xml_diff>
--- a/reports/Group/D04/TESTING-REPORT.docx
+++ b/reports/Group/D04/TESTING-REPORT.docx
@@ -1844,16 +1844,71 @@
         <w:t>The development of these tests was carried out following the methodology proposed in the course slides. The highest possible coverage was achieved by discarding cases where our natural intelligence indicated that attempting to cover certain code instructions would be pointless.</w:t>
       </w:r>
     </w:p>
+    <w:p/>
+    <w:p>
+      <w:r>
+        <w:lastRenderedPageBreak/>
+        <w:t xml:space="preserve">Throughout the testing, 100% coverage has never been achieved because the lines “assert </w:t>
+      </w:r>
+      <w:proofErr w:type="gramStart"/>
+      <w:r>
+        <w:t>object !</w:t>
+      </w:r>
+      <w:proofErr w:type="gramEnd"/>
+      <w:r>
+        <w:t>= null;” can never encounter a null object. However, it is good practice to keep these lines of code as recommended.</w:t>
+      </w:r>
+    </w:p>
+    <w:p/>
+    <w:p/>
     <w:p>
       <w:pPr>
         <w:pStyle w:val="Ttulo2"/>
       </w:pPr>
       <w:bookmarkStart w:id="5" w:name="_Toc171247717"/>
       <w:r>
-        <w:lastRenderedPageBreak/>
         <w:t>Banner</w:t>
       </w:r>
       <w:bookmarkEnd w:id="5"/>
+    </w:p>
+    <w:p>
+      <w:r>
+        <w:drawing>
+          <wp:inline distT="0" distB="0" distL="0" distR="0" wp14:anchorId="26B61D24" wp14:editId="1B5AE9AE">
+            <wp:extent cx="5943600" cy="1186815"/>
+            <wp:effectExtent l="0" t="0" r="0" b="0"/>
+            <wp:docPr id="1476160722" name="Imagen 1" descr="Interfaz de usuario gráfica, Aplicación&#10;&#10;Descripción generada automáticamente"/>
+            <wp:cNvGraphicFramePr>
+              <a:graphicFrameLocks xmlns:a="http://schemas.openxmlformats.org/drawingml/2006/main" noChangeAspect="1"/>
+            </wp:cNvGraphicFramePr>
+            <a:graphic xmlns:a="http://schemas.openxmlformats.org/drawingml/2006/main">
+              <a:graphicData uri="http://schemas.openxmlformats.org/drawingml/2006/picture">
+                <pic:pic xmlns:pic="http://schemas.openxmlformats.org/drawingml/2006/picture">
+                  <pic:nvPicPr>
+                    <pic:cNvPr id="1476160722" name="Imagen 1" descr="Interfaz de usuario gráfica, Aplicación&#10;&#10;Descripción generada automáticamente"/>
+                    <pic:cNvPicPr/>
+                  </pic:nvPicPr>
+                  <pic:blipFill>
+                    <a:blip r:embed="rId12"/>
+                    <a:stretch>
+                      <a:fillRect/>
+                    </a:stretch>
+                  </pic:blipFill>
+                  <pic:spPr>
+                    <a:xfrm>
+                      <a:off x="0" y="0"/>
+                      <a:ext cx="5943600" cy="1186815"/>
+                    </a:xfrm>
+                    <a:prstGeom prst="rect">
+                      <a:avLst/>
+                    </a:prstGeom>
+                  </pic:spPr>
+                </pic:pic>
+              </a:graphicData>
+            </a:graphic>
+          </wp:inline>
+        </w:drawing>
+      </w:r>
     </w:p>
     <w:p>
       <w:pPr>
@@ -1870,21 +1925,51 @@
         <w:t xml:space="preserve"> </w:t>
       </w:r>
       <w:r>
-        <w:t xml:space="preserve">The tests for this functionality are quite simple. The process followed involved registering as an </w:t>
+        <w:t xml:space="preserve">The tests for this functionality are quite simple. The process followed </w:t>
+      </w:r>
+      <w:r>
+        <w:t>logging in</w:t>
+      </w:r>
+      <w:r>
+        <w:t xml:space="preserve"> as an </w:t>
       </w:r>
       <w:r>
         <w:t>administrator</w:t>
       </w:r>
       <w:r>
-        <w:t xml:space="preserve"> and accessing each already created </w:t>
-      </w:r>
-      <w:r>
-        <w:t>banner.</w:t>
+        <w:t xml:space="preserve"> and accessing </w:t>
+      </w:r>
+      <w:r>
+        <w:t xml:space="preserve">an </w:t>
+      </w:r>
+      <w:r>
+        <w:t xml:space="preserve">already created </w:t>
+      </w:r>
+      <w:r>
+        <w:t>banner</w:t>
+      </w:r>
+      <w:r>
+        <w:t xml:space="preserve">, </w:t>
+      </w:r>
+      <w:r>
+        <w:t xml:space="preserve">and for the hacking we tried to </w:t>
+      </w:r>
+      <w:r>
+        <w:t>show</w:t>
       </w:r>
       <w:r>
         <w:t xml:space="preserve"> </w:t>
       </w:r>
       <w:r>
+        <w:t>a banner</w:t>
+      </w:r>
+      <w:r>
+        <w:t xml:space="preserve"> with a not logged in user.</w:t>
+      </w:r>
+      <w:r>
+        <w:t xml:space="preserve"> </w:t>
+      </w:r>
+      <w:r>
         <w:t xml:space="preserve">We achieved a coverage of </w:t>
       </w:r>
       <w:r>
@@ -1893,6 +1978,11 @@
       <w:r>
         <w:t>%.</w:t>
       </w:r>
+    </w:p>
+    <w:p>
+      <w:pPr>
+        <w:pStyle w:val="Prrafodelista"/>
+      </w:pPr>
     </w:p>
     <w:p>
       <w:pPr>
@@ -1914,7 +2004,34 @@
         <w:t xml:space="preserve"> more complex, for each </w:t>
       </w:r>
       <w:r>
-        <w:t>attribute we had to check for limits and all possible combinations in the creation form were covered to ensure that our validation methods were indeed correct.</w:t>
+        <w:t>attribute we had to check for limits and all possible combinations in the creation form were covered to ensure that our validation methods were indeed correct</w:t>
+      </w:r>
+      <w:r>
+        <w:t>. F</w:t>
+      </w:r>
+      <w:r>
+        <w:t>or the</w:t>
+      </w:r>
+      <w:r>
+        <w:t xml:space="preserve"> create</w:t>
+      </w:r>
+      <w:r>
+        <w:t xml:space="preserve"> hacking</w:t>
+      </w:r>
+      <w:r>
+        <w:t xml:space="preserve"> test</w:t>
+      </w:r>
+      <w:r>
+        <w:t xml:space="preserve"> we tried to </w:t>
+      </w:r>
+      <w:r>
+        <w:t>create</w:t>
+      </w:r>
+      <w:r>
+        <w:t xml:space="preserve"> a banner with a not logged in user</w:t>
+      </w:r>
+      <w:r>
+        <w:t>.</w:t>
       </w:r>
       <w:r>
         <w:t xml:space="preserve"> We achieved a coverage of 9</w:t>
@@ -1925,6 +2042,16 @@
       <w:r>
         <w:t>%.</w:t>
       </w:r>
+    </w:p>
+    <w:p>
+      <w:pPr>
+        <w:pStyle w:val="Prrafodelista"/>
+      </w:pPr>
+    </w:p>
+    <w:p>
+      <w:pPr>
+        <w:pStyle w:val="Prrafodelista"/>
+      </w:pPr>
     </w:p>
     <w:p>
       <w:pPr>
@@ -1938,7 +2065,42 @@
         <w:t>Update:</w:t>
       </w:r>
       <w:r>
-        <w:t xml:space="preserve"> For this test we had to create a new object and check all the restrictions already proven on the create test, all possible combinations in the creation form were covered to ensure that our validation methods were indeed correct. </w:t>
+        <w:t xml:space="preserve"> For this test we had to create a new object and check all the restrictions already proven on the create test, all possible combinations in the creation form were covered to ensure that our validation methods were indeed correct</w:t>
+      </w:r>
+      <w:r>
+        <w:t>.</w:t>
+      </w:r>
+      <w:r>
+        <w:t xml:space="preserve"> </w:t>
+      </w:r>
+      <w:r>
+        <w:t xml:space="preserve">For the </w:t>
+      </w:r>
+      <w:r>
+        <w:t xml:space="preserve">update </w:t>
+      </w:r>
+      <w:r>
+        <w:t xml:space="preserve">hacking </w:t>
+      </w:r>
+      <w:proofErr w:type="gramStart"/>
+      <w:r>
+        <w:t>test</w:t>
+      </w:r>
+      <w:proofErr w:type="gramEnd"/>
+      <w:r>
+        <w:t xml:space="preserve"> we tried to </w:t>
+      </w:r>
+      <w:r>
+        <w:t>update</w:t>
+      </w:r>
+      <w:r>
+        <w:t xml:space="preserve"> a banner with a not logged in user</w:t>
+      </w:r>
+      <w:r>
+        <w:t>.</w:t>
+      </w:r>
+      <w:r>
+        <w:t xml:space="preserve"> </w:t>
       </w:r>
       <w:r>
         <w:t>We achieved a coverage of 9</w:t>
@@ -1949,6 +2111,11 @@
       <w:r>
         <w:t>%.</w:t>
       </w:r>
+    </w:p>
+    <w:p>
+      <w:pPr>
+        <w:pStyle w:val="Prrafodelista"/>
+      </w:pPr>
     </w:p>
     <w:p>
       <w:pPr>
@@ -1957,42 +2124,56 @@
           <w:ilvl w:val="0"/>
           <w:numId w:val="14"/>
         </w:numPr>
-        <w:ind w:left="1440" w:hanging="1080"/>
-      </w:pPr>
-      <w:r>
-        <w:t>Delete:</w:t>
-      </w:r>
-      <w:r>
-        <w:t xml:space="preserve"> The delete test are quite simple, trying to delete </w:t>
-      </w:r>
-      <w:r>
-        <w:t xml:space="preserve">a </w:t>
-      </w:r>
-      <w:r>
-        <w:t>created</w:t>
-      </w:r>
-      <w:r>
-        <w:t xml:space="preserve"> banner</w:t>
-      </w:r>
-      <w:r>
-        <w:t xml:space="preserve">. </w:t>
-      </w:r>
-      <w:r>
-        <w:t xml:space="preserve">We achieved a coverage of </w:t>
-      </w:r>
-      <w:r>
-        <w:t>89,0</w:t>
-      </w:r>
-      <w:r>
-        <w:t>%.</w:t>
-      </w:r>
-    </w:p>
-    <w:p>
-      <w:pPr>
-        <w:pStyle w:val="Ttulo1"/>
-      </w:pPr>
-      <w:r>
-        <w:tab/>
+      </w:pPr>
+      <w:r>
+        <w:t>D</w:t>
+      </w:r>
+      <w:r>
+        <w:t>elete: The delete test are quite simple, trying to delete a created banner</w:t>
+      </w:r>
+      <w:r>
+        <w:t xml:space="preserve"> and for the </w:t>
+      </w:r>
+      <w:r>
+        <w:t xml:space="preserve">hacking test we tried to </w:t>
+      </w:r>
+      <w:r>
+        <w:t>delete</w:t>
+      </w:r>
+      <w:r>
+        <w:t xml:space="preserve"> a banner with a not logged in user</w:t>
+      </w:r>
+      <w:r>
+        <w:t>. We achieved a coverage of 89,0%.</w:t>
+      </w:r>
+    </w:p>
+    <w:p>
+      <w:pPr>
+        <w:pStyle w:val="Prrafodelista"/>
+      </w:pPr>
+    </w:p>
+    <w:p>
+      <w:pPr>
+        <w:pStyle w:val="Prrafodelista"/>
+      </w:pPr>
+    </w:p>
+    <w:p>
+      <w:pPr>
+        <w:pStyle w:val="Prrafodelista"/>
+        <w:numPr>
+          <w:ilvl w:val="0"/>
+          <w:numId w:val="14"/>
+        </w:numPr>
+      </w:pPr>
+      <w:r>
+        <w:lastRenderedPageBreak/>
+        <w:t xml:space="preserve">List: This was a simple </w:t>
+      </w:r>
+      <w:r>
+        <w:t>test,</w:t>
+      </w:r>
+      <w:r>
+        <w:t xml:space="preserve"> trying to list banners logged in as administrator and for the hacking we tried to list them with a not logged in user.</w:t>
       </w:r>
     </w:p>
     <w:p/>
@@ -2020,7 +2201,6 @@
       </w:pPr>
       <w:bookmarkStart w:id="6" w:name="_Toc171247718"/>
       <w:r>
-        <w:lastRenderedPageBreak/>
         <w:t xml:space="preserve">Performance </w:t>
       </w:r>
       <w:r>
@@ -2038,28 +2218,62 @@
       <w:bookmarkEnd w:id="6"/>
     </w:p>
     <w:p>
-      <w:pPr>
+      <w:r>
+        <w:t>During the performance analysis, the performance before and after the indexes were implemented was analyzed.</w:t>
+      </w:r>
+    </w:p>
+    <w:p>
+      <w:pPr>
+        <w:pStyle w:val="Prrafodelista"/>
+        <w:numPr>
+          <w:ilvl w:val="0"/>
+          <w:numId w:val="15"/>
+        </w:numPr>
         <w:rPr>
-          <w:u w:val="single"/>
+          <w:b/>
+          <w:bCs/>
+          <w:sz w:val="32"/>
+          <w:szCs w:val="32"/>
         </w:rPr>
       </w:pPr>
       <w:r>
-        <w:t xml:space="preserve">These graphs show the </w:t>
-      </w:r>
-      <w:r>
-        <w:t>results of profiling hardware</w:t>
-      </w:r>
-    </w:p>
-    <w:p>
-      <w:r>
-        <w:rPr>
-          <w:noProof/>
-        </w:rPr>
+        <w:t>Analyzing</w:t>
+      </w:r>
+      <w:r>
+        <w:t xml:space="preserve"> performance</w:t>
+      </w:r>
+    </w:p>
+    <w:p>
+      <w:pPr>
+        <w:ind w:left="360"/>
+      </w:pPr>
+      <w:r>
+        <w:t xml:space="preserve">Average of the times obtained </w:t>
+      </w:r>
+      <w:r>
+        <w:t xml:space="preserve">after </w:t>
+      </w:r>
+      <w:proofErr w:type="spellStart"/>
+      <w:r>
+        <w:t>tester#replayer</w:t>
+      </w:r>
+      <w:proofErr w:type="spellEnd"/>
+      <w:r>
+        <w:t xml:space="preserve"> launcher execution</w:t>
+      </w:r>
+      <w:r>
+        <w:t>:</w:t>
+      </w:r>
+    </w:p>
+    <w:p/>
+    <w:p>
+      <w:r>
+        <w:lastRenderedPageBreak/>
         <w:drawing>
-          <wp:inline distT="0" distB="0" distL="0" distR="0" wp14:anchorId="3AD1D168" wp14:editId="5E511E16">
-            <wp:extent cx="4587240" cy="1803825"/>
-            <wp:effectExtent l="0" t="0" r="3810" b="6350"/>
-            <wp:docPr id="1277620925" name="Imagen 1" descr="Gráfico, Gráfico en cascada&#10;&#10;Descripción generada automáticamente"/>
+          <wp:inline distT="0" distB="0" distL="0" distR="0" wp14:anchorId="3E4E4A48" wp14:editId="0F3F290F">
+            <wp:extent cx="5943600" cy="3303905"/>
+            <wp:effectExtent l="0" t="0" r="0" b="0"/>
+            <wp:docPr id="1495886347" name="Imagen 1" descr="Gráfico, Gráfico de barras&#10;&#10;Descripción generada automáticamente"/>
             <wp:cNvGraphicFramePr>
               <a:graphicFrameLocks xmlns:a="http://schemas.openxmlformats.org/drawingml/2006/main" noChangeAspect="1"/>
             </wp:cNvGraphicFramePr>
@@ -2067,13 +2281,11 @@
               <a:graphicData uri="http://schemas.openxmlformats.org/drawingml/2006/picture">
                 <pic:pic xmlns:pic="http://schemas.openxmlformats.org/drawingml/2006/picture">
                   <pic:nvPicPr>
-                    <pic:cNvPr id="1277620925" name="Imagen 1" descr="Gráfico, Gráfico en cascada&#10;&#10;Descripción generada automáticamente"/>
-                    <pic:cNvPicPr>
-                      <a:picLocks noChangeAspect="1"/>
-                    </pic:cNvPicPr>
+                    <pic:cNvPr id="1495886347" name="Imagen 1" descr="Gráfico, Gráfico de barras&#10;&#10;Descripción generada automáticamente"/>
+                    <pic:cNvPicPr/>
                   </pic:nvPicPr>
                   <pic:blipFill>
-                    <a:blip r:embed="rId12"/>
+                    <a:blip r:embed="rId13"/>
                     <a:stretch>
                       <a:fillRect/>
                     </a:stretch>
@@ -2081,7 +2293,7 @@
                   <pic:spPr>
                     <a:xfrm>
                       <a:off x="0" y="0"/>
-                      <a:ext cx="4590954" cy="1805285"/>
+                      <a:ext cx="5943600" cy="3303905"/>
                     </a:xfrm>
                     <a:prstGeom prst="rect">
                       <a:avLst/>
@@ -2093,15 +2305,66 @@
           </wp:inline>
         </w:drawing>
       </w:r>
-      <w:r>
-        <w:rPr>
-          <w:noProof/>
-        </w:rPr>
+    </w:p>
+    <w:p>
+      <w:pPr>
+        <w:ind w:left="360"/>
+      </w:pPr>
+      <w:r>
+        <w:t>A</w:t>
+      </w:r>
+      <w:r>
+        <w:t xml:space="preserve">s can be seen, the </w:t>
+      </w:r>
+      <w:r>
+        <w:t>grand</w:t>
+      </w:r>
+      <w:r>
+        <w:t xml:space="preserve"> average is</w:t>
+      </w:r>
+      <w:r>
+        <w:t xml:space="preserve"> </w:t>
+      </w:r>
+      <w:r>
+        <w:t>14,93</w:t>
+      </w:r>
+      <w:r>
+        <w:t xml:space="preserve"> milliseconds. </w:t>
+      </w:r>
+      <w:r>
+        <w:t xml:space="preserve">It can also be seen that the methods with the highest average milliseconds are </w:t>
+      </w:r>
+      <w:r>
+        <w:t>administrator/banner/update</w:t>
+      </w:r>
+      <w:r>
+        <w:t xml:space="preserve"> and are </w:t>
+      </w:r>
+      <w:r>
+        <w:t>administrator/banner/</w:t>
+      </w:r>
+      <w:r>
+        <w:t>delete</w:t>
+      </w:r>
+      <w:r>
+        <w:t>.</w:t>
+      </w:r>
+    </w:p>
+    <w:p>
+      <w:pPr>
+        <w:ind w:left="360"/>
+      </w:pPr>
+    </w:p>
+    <w:p>
+      <w:pPr>
+        <w:ind w:left="360"/>
+      </w:pPr>
+      <w:r>
         <w:drawing>
-          <wp:inline distT="0" distB="0" distL="0" distR="0" wp14:anchorId="62B7EDF2" wp14:editId="45305480">
-            <wp:extent cx="5400040" cy="3156585"/>
-            <wp:effectExtent l="0" t="0" r="0" b="5715"/>
-            <wp:docPr id="1659723525" name="Imagen 1" descr="Tabla&#10;&#10;Descripción generada automáticamente"/>
+          <wp:inline distT="0" distB="0" distL="0" distR="0" wp14:anchorId="773A63E8" wp14:editId="260AA69C">
+            <wp:extent cx="4534533" cy="3096057"/>
+            <wp:effectExtent l="0" t="0" r="0" b="9525"/>
+            <wp:docPr id="868883579" name="Imagen 1" descr="Aplicación, Tabla, Excel&#10;&#10;Descripción generada automáticamente"/>
             <wp:cNvGraphicFramePr>
               <a:graphicFrameLocks xmlns:a="http://schemas.openxmlformats.org/drawingml/2006/main" noChangeAspect="1"/>
             </wp:cNvGraphicFramePr>
@@ -2109,13 +2372,11 @@
               <a:graphicData uri="http://schemas.openxmlformats.org/drawingml/2006/picture">
                 <pic:pic xmlns:pic="http://schemas.openxmlformats.org/drawingml/2006/picture">
                   <pic:nvPicPr>
-                    <pic:cNvPr id="1659723525" name="Imagen 1" descr="Tabla&#10;&#10;Descripción generada automáticamente"/>
-                    <pic:cNvPicPr>
-                      <a:picLocks noChangeAspect="1"/>
-                    </pic:cNvPicPr>
+                    <pic:cNvPr id="868883579" name="Imagen 1" descr="Aplicación, Tabla, Excel&#10;&#10;Descripción generada automáticamente"/>
+                    <pic:cNvPicPr/>
                   </pic:nvPicPr>
                   <pic:blipFill>
-                    <a:blip r:embed="rId13"/>
+                    <a:blip r:embed="rId14"/>
                     <a:stretch>
                       <a:fillRect/>
                     </a:stretch>
@@ -2123,7 +2384,7 @@
                   <pic:spPr>
                     <a:xfrm>
                       <a:off x="0" y="0"/>
-                      <a:ext cx="5400040" cy="3156585"/>
+                      <a:ext cx="4534533" cy="3096057"/>
                     </a:xfrm>
                     <a:prstGeom prst="rect">
                       <a:avLst/>
@@ -2136,18 +2397,78 @@
         </w:drawing>
       </w:r>
     </w:p>
+    <w:p>
+      <w:pPr>
+        <w:ind w:left="360"/>
+      </w:pPr>
+    </w:p>
+    <w:p>
+      <w:r>
+        <w:lastRenderedPageBreak/>
+        <w:t xml:space="preserve">This is the result of the data analysis, the confidence interval in milliseconds is [ 13.75083893 </w:t>
+      </w:r>
+      <w:proofErr w:type="spellStart"/>
+      <w:proofErr w:type="gramStart"/>
+      <w:r>
+        <w:t>ms</w:t>
+      </w:r>
+      <w:proofErr w:type="spellEnd"/>
+      <w:r>
+        <w:t xml:space="preserve"> ,</w:t>
+      </w:r>
+      <w:proofErr w:type="gramEnd"/>
+      <w:r>
+        <w:t xml:space="preserve"> 17.04319654 </w:t>
+      </w:r>
+      <w:proofErr w:type="spellStart"/>
+      <w:r>
+        <w:t>ms</w:t>
+      </w:r>
+      <w:proofErr w:type="spellEnd"/>
+      <w:r>
+        <w:t xml:space="preserve"> ] this meets our 1-second sample requirement comfortably.</w:t>
+      </w:r>
+    </w:p>
     <w:p/>
     <w:p>
-      <w:r>
-        <w:rPr>
-          <w:noProof/>
-        </w:rPr>
-        <w:lastRenderedPageBreak/>
+      <w:proofErr w:type="gramStart"/>
+      <w:r>
+        <w:t>Due to the fact that</w:t>
+      </w:r>
+      <w:proofErr w:type="gramEnd"/>
+      <w:r>
+        <w:t xml:space="preserve"> in the queries we used only the id attribute, the framework creates indexes for them automatically, no additional indexes have been added in the testing of this functionality.</w:t>
+      </w:r>
+    </w:p>
+    <w:p/>
+    <w:p/>
+    <w:p/>
+    <w:p/>
+    <w:p/>
+    <w:p/>
+    <w:p/>
+    <w:p/>
+    <w:p/>
+    <w:p/>
+    <w:p>
+      <w:pPr>
+        <w:pStyle w:val="Prrafodelista"/>
+        <w:numPr>
+          <w:ilvl w:val="0"/>
+          <w:numId w:val="15"/>
+        </w:numPr>
+      </w:pPr>
+      <w:r>
+        <w:t>Profiling software</w:t>
+      </w:r>
+    </w:p>
+    <w:p>
+      <w:r>
         <w:drawing>
-          <wp:inline distT="0" distB="0" distL="0" distR="0" wp14:anchorId="13FFC126" wp14:editId="55A1983C">
-            <wp:extent cx="2324100" cy="2333625"/>
-            <wp:effectExtent l="0" t="0" r="0" b="9525"/>
-            <wp:docPr id="1627377509" name="Imagen 1" descr="Tabla&#10;&#10;Descripción generada automáticamente"/>
+          <wp:inline distT="0" distB="0" distL="0" distR="0" wp14:anchorId="5D190D42" wp14:editId="07161EC6">
+            <wp:extent cx="5943600" cy="1275715"/>
+            <wp:effectExtent l="0" t="0" r="0" b="635"/>
+            <wp:docPr id="497567016" name="Imagen 1" descr="Interfaz de usuario gráfica, Aplicación&#10;&#10;Descripción generada automáticamente"/>
             <wp:cNvGraphicFramePr>
               <a:graphicFrameLocks xmlns:a="http://schemas.openxmlformats.org/drawingml/2006/main" noChangeAspect="1"/>
             </wp:cNvGraphicFramePr>
@@ -2155,13 +2476,11 @@
               <a:graphicData uri="http://schemas.openxmlformats.org/drawingml/2006/picture">
                 <pic:pic xmlns:pic="http://schemas.openxmlformats.org/drawingml/2006/picture">
                   <pic:nvPicPr>
-                    <pic:cNvPr id="1627377509" name="Imagen 1" descr="Tabla&#10;&#10;Descripción generada automáticamente"/>
-                    <pic:cNvPicPr>
-                      <a:picLocks noChangeAspect="1"/>
-                    </pic:cNvPicPr>
+                    <pic:cNvPr id="497567016" name="Imagen 1" descr="Interfaz de usuario gráfica, Aplicación&#10;&#10;Descripción generada automáticamente"/>
+                    <pic:cNvPicPr/>
                   </pic:nvPicPr>
                   <pic:blipFill>
-                    <a:blip r:embed="rId14"/>
+                    <a:blip r:embed="rId15"/>
                     <a:stretch>
                       <a:fillRect/>
                     </a:stretch>
@@ -2169,7 +2488,7 @@
                   <pic:spPr>
                     <a:xfrm>
                       <a:off x="0" y="0"/>
-                      <a:ext cx="2324100" cy="2333625"/>
+                      <a:ext cx="5943600" cy="1275715"/>
                     </a:xfrm>
                     <a:prstGeom prst="rect">
                       <a:avLst/>
@@ -2184,12 +2503,53 @@
     </w:p>
     <w:p>
       <w:r>
-        <w:t>Since the p-value is between 0 and alpha, the means obtained are relevant. Therefore, we can conclude that the use of indexes has worsened the performance of banner functionalities.</w:t>
-      </w:r>
-    </w:p>
-    <w:p>
-      <w:r>
-        <w:t>This is the result of profiling software.</w:t>
+        <w:t>This was the result obtained after profiling software</w:t>
+      </w:r>
+      <w:r>
+        <w:t xml:space="preserve">. </w:t>
+      </w:r>
+      <w:r>
+        <w:t>As can be seen</w:t>
+      </w:r>
+      <w:r>
+        <w:t xml:space="preserve"> the execution time of bind methods of the create and update services are higher than </w:t>
+      </w:r>
+      <w:r>
+        <w:t>the rest of the methods.</w:t>
+      </w:r>
+      <w:r>
+        <w:t xml:space="preserve"> However, </w:t>
+      </w:r>
+      <w:proofErr w:type="gramStart"/>
+      <w:r>
+        <w:t xml:space="preserve">its </w:t>
+      </w:r>
+      <w:proofErr w:type="spellStart"/>
+      <w:r>
+        <w:t>self</w:t>
+      </w:r>
+      <w:proofErr w:type="gramEnd"/>
+      <w:r>
+        <w:t xml:space="preserve"> time</w:t>
+      </w:r>
+      <w:proofErr w:type="spellEnd"/>
+      <w:r>
+        <w:t xml:space="preserve"> is 0 so it’s not that method that consumes too much time, but the method that it invokes.</w:t>
+      </w:r>
+    </w:p>
+    <w:p/>
+    <w:p/>
+    <w:p>
+      <w:pPr>
+        <w:pStyle w:val="Prrafodelista"/>
+        <w:numPr>
+          <w:ilvl w:val="0"/>
+          <w:numId w:val="15"/>
+        </w:numPr>
+      </w:pPr>
+      <w:r>
+        <w:lastRenderedPageBreak/>
+        <w:t>Profiling hardware</w:t>
       </w:r>
     </w:p>
     <w:p>
@@ -2197,51 +2557,6 @@
         <w:rPr>
           <w:noProof/>
         </w:rPr>
-        <w:drawing>
-          <wp:inline distT="0" distB="0" distL="0" distR="0" wp14:anchorId="50F1F67B" wp14:editId="6D899DD4">
-            <wp:extent cx="5400040" cy="2764790"/>
-            <wp:effectExtent l="0" t="0" r="0" b="0"/>
-            <wp:docPr id="1041189194" name="Imagen 1" descr="Interfaz de usuario gráfica, Aplicación&#10;&#10;Descripción generada automáticamente"/>
-            <wp:cNvGraphicFramePr>
-              <a:graphicFrameLocks xmlns:a="http://schemas.openxmlformats.org/drawingml/2006/main" noChangeAspect="1"/>
-            </wp:cNvGraphicFramePr>
-            <a:graphic xmlns:a="http://schemas.openxmlformats.org/drawingml/2006/main">
-              <a:graphicData uri="http://schemas.openxmlformats.org/drawingml/2006/picture">
-                <pic:pic xmlns:pic="http://schemas.openxmlformats.org/drawingml/2006/picture">
-                  <pic:nvPicPr>
-                    <pic:cNvPr id="1041189194" name="Imagen 1" descr="Interfaz de usuario gráfica, Aplicación&#10;&#10;Descripción generada automáticamente"/>
-                    <pic:cNvPicPr>
-                      <a:picLocks noChangeAspect="1"/>
-                    </pic:cNvPicPr>
-                  </pic:nvPicPr>
-                  <pic:blipFill>
-                    <a:blip r:embed="rId15"/>
-                    <a:stretch>
-                      <a:fillRect/>
-                    </a:stretch>
-                  </pic:blipFill>
-                  <pic:spPr>
-                    <a:xfrm>
-                      <a:off x="0" y="0"/>
-                      <a:ext cx="5400040" cy="2764790"/>
-                    </a:xfrm>
-                    <a:prstGeom prst="rect">
-                      <a:avLst/>
-                    </a:prstGeom>
-                  </pic:spPr>
-                </pic:pic>
-              </a:graphicData>
-            </a:graphic>
-          </wp:inline>
-        </w:drawing>
-      </w:r>
-    </w:p>
-    <w:p>
-      <w:r>
-        <w:rPr>
-          <w:noProof/>
-        </w:rPr>
-        <w:lastRenderedPageBreak/>
         <w:drawing>
           <wp:inline distT="0" distB="0" distL="0" distR="0" wp14:anchorId="442BC539" wp14:editId="5E39F83E">
             <wp:extent cx="5400040" cy="2827655"/>
@@ -2281,6 +2596,33 @@
         </w:drawing>
       </w:r>
     </w:p>
+    <w:p/>
+    <w:p>
+      <w:pPr>
+        <w:ind w:left="360"/>
+      </w:pPr>
+      <w:r>
+        <w:t xml:space="preserve">This was the result obtained after profiling </w:t>
+      </w:r>
+      <w:r>
+        <w:t>hardware.</w:t>
+      </w:r>
+    </w:p>
+    <w:p>
+      <w:pPr>
+        <w:ind w:left="360"/>
+      </w:pPr>
+      <w:r>
+        <w:t>T</w:t>
+      </w:r>
+      <w:r>
+        <w:t>he memory of this computer is being moderately used, but it is not a clear bottleneck, the CPU and the network are little used so they are far from a bottleneck as well as the other componen</w:t>
+      </w:r>
+      <w:r>
+        <w:t>ts.</w:t>
+      </w:r>
+    </w:p>
+    <w:p/>
     <w:p>
       <w:pPr>
         <w:pStyle w:val="Ttulo1"/>
@@ -3341,6 +3683,119 @@
     </w:lvl>
   </w:abstractNum>
   <w:abstractNum w:abstractNumId="9" w15:restartNumberingAfterBreak="0">
+    <w:nsid w:val="61F3757E"/>
+    <w:multiLevelType w:val="hybridMultilevel"/>
+    <w:tmpl w:val="79541AA6"/>
+    <w:lvl w:ilvl="0" w:tplc="0C0A0001">
+      <w:start w:val="1"/>
+      <w:numFmt w:val="bullet"/>
+      <w:lvlText w:val=""/>
+      <w:lvlJc w:val="left"/>
+      <w:pPr>
+        <w:ind w:left="720" w:hanging="360"/>
+      </w:pPr>
+      <w:rPr>
+        <w:rFonts w:ascii="Symbol" w:hAnsi="Symbol" w:hint="default"/>
+      </w:rPr>
+    </w:lvl>
+    <w:lvl w:ilvl="1" w:tplc="0C0A0003" w:tentative="1">
+      <w:start w:val="1"/>
+      <w:numFmt w:val="bullet"/>
+      <w:lvlText w:val="o"/>
+      <w:lvlJc w:val="left"/>
+      <w:pPr>
+        <w:ind w:left="1440" w:hanging="360"/>
+      </w:pPr>
+      <w:rPr>
+        <w:rFonts w:ascii="Courier New" w:hAnsi="Courier New" w:cs="Courier New" w:hint="default"/>
+      </w:rPr>
+    </w:lvl>
+    <w:lvl w:ilvl="2" w:tplc="0C0A0005" w:tentative="1">
+      <w:start w:val="1"/>
+      <w:numFmt w:val="bullet"/>
+      <w:lvlText w:val=""/>
+      <w:lvlJc w:val="left"/>
+      <w:pPr>
+        <w:ind w:left="2160" w:hanging="360"/>
+      </w:pPr>
+      <w:rPr>
+        <w:rFonts w:ascii="Wingdings" w:hAnsi="Wingdings" w:hint="default"/>
+      </w:rPr>
+    </w:lvl>
+    <w:lvl w:ilvl="3" w:tplc="0C0A0001" w:tentative="1">
+      <w:start w:val="1"/>
+      <w:numFmt w:val="bullet"/>
+      <w:lvlText w:val=""/>
+      <w:lvlJc w:val="left"/>
+      <w:pPr>
+        <w:ind w:left="2880" w:hanging="360"/>
+      </w:pPr>
+      <w:rPr>
+        <w:rFonts w:ascii="Symbol" w:hAnsi="Symbol" w:hint="default"/>
+      </w:rPr>
+    </w:lvl>
+    <w:lvl w:ilvl="4" w:tplc="0C0A0003" w:tentative="1">
+      <w:start w:val="1"/>
+      <w:numFmt w:val="bullet"/>
+      <w:lvlText w:val="o"/>
+      <w:lvlJc w:val="left"/>
+      <w:pPr>
+        <w:ind w:left="3600" w:hanging="360"/>
+      </w:pPr>
+      <w:rPr>
+        <w:rFonts w:ascii="Courier New" w:hAnsi="Courier New" w:cs="Courier New" w:hint="default"/>
+      </w:rPr>
+    </w:lvl>
+    <w:lvl w:ilvl="5" w:tplc="0C0A0005" w:tentative="1">
+      <w:start w:val="1"/>
+      <w:numFmt w:val="bullet"/>
+      <w:lvlText w:val=""/>
+      <w:lvlJc w:val="left"/>
+      <w:pPr>
+        <w:ind w:left="4320" w:hanging="360"/>
+      </w:pPr>
+      <w:rPr>
+        <w:rFonts w:ascii="Wingdings" w:hAnsi="Wingdings" w:hint="default"/>
+      </w:rPr>
+    </w:lvl>
+    <w:lvl w:ilvl="6" w:tplc="0C0A0001" w:tentative="1">
+      <w:start w:val="1"/>
+      <w:numFmt w:val="bullet"/>
+      <w:lvlText w:val=""/>
+      <w:lvlJc w:val="left"/>
+      <w:pPr>
+        <w:ind w:left="5040" w:hanging="360"/>
+      </w:pPr>
+      <w:rPr>
+        <w:rFonts w:ascii="Symbol" w:hAnsi="Symbol" w:hint="default"/>
+      </w:rPr>
+    </w:lvl>
+    <w:lvl w:ilvl="7" w:tplc="0C0A0003" w:tentative="1">
+      <w:start w:val="1"/>
+      <w:numFmt w:val="bullet"/>
+      <w:lvlText w:val="o"/>
+      <w:lvlJc w:val="left"/>
+      <w:pPr>
+        <w:ind w:left="5760" w:hanging="360"/>
+      </w:pPr>
+      <w:rPr>
+        <w:rFonts w:ascii="Courier New" w:hAnsi="Courier New" w:cs="Courier New" w:hint="default"/>
+      </w:rPr>
+    </w:lvl>
+    <w:lvl w:ilvl="8" w:tplc="0C0A0005" w:tentative="1">
+      <w:start w:val="1"/>
+      <w:numFmt w:val="bullet"/>
+      <w:lvlText w:val=""/>
+      <w:lvlJc w:val="left"/>
+      <w:pPr>
+        <w:ind w:left="6480" w:hanging="360"/>
+      </w:pPr>
+      <w:rPr>
+        <w:rFonts w:ascii="Wingdings" w:hAnsi="Wingdings" w:hint="default"/>
+      </w:rPr>
+    </w:lvl>
+  </w:abstractNum>
+  <w:abstractNum w:abstractNumId="10" w15:restartNumberingAfterBreak="0">
     <w:nsid w:val="6200C1A4"/>
     <w:multiLevelType w:val="hybridMultilevel"/>
     <w:tmpl w:val="8F808B82"/>
@@ -3453,7 +3908,7 @@
       </w:rPr>
     </w:lvl>
   </w:abstractNum>
-  <w:abstractNum w:abstractNumId="10" w15:restartNumberingAfterBreak="0">
+  <w:abstractNum w:abstractNumId="11" w15:restartNumberingAfterBreak="0">
     <w:nsid w:val="64047448"/>
     <w:multiLevelType w:val="hybridMultilevel"/>
     <w:tmpl w:val="F3EC52C6"/>
@@ -3566,7 +4021,7 @@
       </w:rPr>
     </w:lvl>
   </w:abstractNum>
-  <w:abstractNum w:abstractNumId="11" w15:restartNumberingAfterBreak="0">
+  <w:abstractNum w:abstractNumId="12" w15:restartNumberingAfterBreak="0">
     <w:nsid w:val="665A809D"/>
     <w:multiLevelType w:val="hybridMultilevel"/>
     <w:tmpl w:val="7FA8B8FE"/>
@@ -3679,7 +4134,7 @@
       </w:rPr>
     </w:lvl>
   </w:abstractNum>
-  <w:abstractNum w:abstractNumId="12" w15:restartNumberingAfterBreak="0">
+  <w:abstractNum w:abstractNumId="13" w15:restartNumberingAfterBreak="0">
     <w:nsid w:val="6E391514"/>
     <w:multiLevelType w:val="hybridMultilevel"/>
     <w:tmpl w:val="8A5C90DA"/>
@@ -3792,7 +4247,7 @@
       </w:rPr>
     </w:lvl>
   </w:abstractNum>
-  <w:abstractNum w:abstractNumId="13" w15:restartNumberingAfterBreak="0">
+  <w:abstractNum w:abstractNumId="14" w15:restartNumberingAfterBreak="0">
     <w:nsid w:val="6F272593"/>
     <w:multiLevelType w:val="hybridMultilevel"/>
     <w:tmpl w:val="071E5D80"/>
@@ -3909,10 +4364,10 @@
     <w:abstractNumId w:val="2"/>
   </w:num>
   <w:num w:numId="2" w16cid:durableId="1452549948">
-    <w:abstractNumId w:val="9"/>
+    <w:abstractNumId w:val="10"/>
   </w:num>
   <w:num w:numId="3" w16cid:durableId="1845776946">
-    <w:abstractNumId w:val="13"/>
+    <w:abstractNumId w:val="14"/>
   </w:num>
   <w:num w:numId="4" w16cid:durableId="299773514">
     <w:abstractNumId w:val="8"/>
@@ -3921,10 +4376,10 @@
     <w:abstractNumId w:val="0"/>
   </w:num>
   <w:num w:numId="6" w16cid:durableId="580482191">
-    <w:abstractNumId w:val="11"/>
+    <w:abstractNumId w:val="12"/>
   </w:num>
   <w:num w:numId="7" w16cid:durableId="15813350">
-    <w:abstractNumId w:val="10"/>
+    <w:abstractNumId w:val="11"/>
   </w:num>
   <w:num w:numId="8" w16cid:durableId="1756826273">
     <w:abstractNumId w:val="3"/>
@@ -3936,7 +4391,7 @@
     <w:abstractNumId w:val="4"/>
   </w:num>
   <w:num w:numId="11" w16cid:durableId="1617639073">
-    <w:abstractNumId w:val="12"/>
+    <w:abstractNumId w:val="13"/>
   </w:num>
   <w:num w:numId="12" w16cid:durableId="1382442275">
     <w:abstractNumId w:val="1"/>
@@ -3946,6 +4401,9 @@
   </w:num>
   <w:num w:numId="14" w16cid:durableId="1573008353">
     <w:abstractNumId w:val="7"/>
+  </w:num>
+  <w:num w:numId="15" w16cid:durableId="1047408852">
+    <w:abstractNumId w:val="9"/>
   </w:num>
 </w:numbering>
 </file>

</xml_diff>